<commit_message>
minimal Rayleigh checkpoint structure
</commit_message>
<xml_diff>
--- a/Rayleigh_Checkpoint_Structure_Minimal.docx
+++ b/Rayleigh_Checkpoint_Structure_Minimal.docx
@@ -6,10 +6,16 @@
       <w:r>
         <w:t>What to include to capture a Rayleigh simulation</w:t>
       </w:r>
-    </w:p>
-    <w:p>
-      <w:r>
-        <w:t>04/09/2023</w:t>
+      <w:r>
+        <w:t xml:space="preserve"> (minimal)</w:t>
+      </w:r>
+    </w:p>
+    <w:p>
+      <w:r>
+        <w:t>11/14</w:t>
+      </w:r>
+      <w:r>
+        <w:t>/2023</w:t>
       </w:r>
     </w:p>
     <w:p/>
@@ -78,9 +84,24 @@
           <w:numId w:val="1"/>
         </w:numPr>
       </w:pPr>
+      <w:r>
+        <w:t>jobinfo.txt</w:t>
+      </w:r>
+    </w:p>
+    <w:p>
+      <w:pPr>
+        <w:pStyle w:val="ListParagraph"/>
+        <w:numPr>
+          <w:ilvl w:val="0"/>
+          <w:numId w:val="1"/>
+        </w:numPr>
+      </w:pPr>
+      <w:r>
+        <w:t>Checkpoints/</w:t>
+      </w:r>
       <w:proofErr w:type="spellStart"/>
       <w:r>
-        <w:t>jobinfo.txt</w:t>
+        <w:t>last_checkpoint_folder</w:t>
       </w:r>
       <w:proofErr w:type="spellEnd"/>
     </w:p>
@@ -96,8 +117,13 @@
         <w:t>“</w:t>
       </w:r>
       <w:proofErr w:type="spellStart"/>
-      <w:r>
-        <w:t>custom_reference_binary</w:t>
+      <w:proofErr w:type="gramStart"/>
+      <w:r>
+        <w:t>custom</w:t>
+      </w:r>
+      <w:proofErr w:type="gramEnd"/>
+      <w:r>
+        <w:t>_reference_binary</w:t>
       </w:r>
       <w:proofErr w:type="spellEnd"/>
       <w:r>
@@ -113,13 +139,192 @@
         </w:numPr>
       </w:pPr>
       <w:r>
-        <w:t>Checkpoints/</w:t>
-      </w:r>
+        <w:t>[all data folders]/last output file</w:t>
+      </w:r>
+    </w:p>
+    <w:p>
+      <w:pPr>
+        <w:pStyle w:val="ListParagraph"/>
+        <w:numPr>
+          <w:ilvl w:val="0"/>
+          <w:numId w:val="1"/>
+        </w:numPr>
+      </w:pPr>
+      <w:r>
+        <w:t>data/:</w:t>
+      </w:r>
+    </w:p>
+    <w:p>
+      <w:pPr>
+        <w:pStyle w:val="ListParagraph"/>
+        <w:numPr>
+          <w:ilvl w:val="1"/>
+          <w:numId w:val="1"/>
+        </w:numPr>
+      </w:pPr>
       <w:proofErr w:type="spellStart"/>
       <w:r>
-        <w:t>last_checkpoint_folder</w:t>
+        <w:t>G_Avgs</w:t>
       </w:r>
       <w:proofErr w:type="spellEnd"/>
+      <w:r>
+        <w:t xml:space="preserve"> trace (multiple domains for tachocline models)</w:t>
+      </w:r>
+    </w:p>
+    <w:p>
+      <w:pPr>
+        <w:pStyle w:val="ListParagraph"/>
+        <w:numPr>
+          <w:ilvl w:val="1"/>
+          <w:numId w:val="1"/>
+        </w:numPr>
+      </w:pPr>
+      <w:r>
+        <w:t>time-averaged averaged over equilibration:</w:t>
+      </w:r>
+    </w:p>
+    <w:p>
+      <w:pPr>
+        <w:pStyle w:val="ListParagraph"/>
+        <w:numPr>
+          <w:ilvl w:val="2"/>
+          <w:numId w:val="1"/>
+        </w:numPr>
+      </w:pPr>
+      <w:proofErr w:type="spellStart"/>
+      <w:r>
+        <w:t>AZ_Avgs</w:t>
+      </w:r>
+      <w:proofErr w:type="spellEnd"/>
+    </w:p>
+    <w:p>
+      <w:pPr>
+        <w:pStyle w:val="ListParagraph"/>
+        <w:numPr>
+          <w:ilvl w:val="2"/>
+          <w:numId w:val="1"/>
+        </w:numPr>
+      </w:pPr>
+      <w:proofErr w:type="spellStart"/>
+      <w:r>
+        <w:t>Shell_Avgs</w:t>
+      </w:r>
+      <w:proofErr w:type="spellEnd"/>
+    </w:p>
+    <w:p>
+      <w:pPr>
+        <w:pStyle w:val="ListParagraph"/>
+        <w:numPr>
+          <w:ilvl w:val="2"/>
+          <w:numId w:val="1"/>
+        </w:numPr>
+      </w:pPr>
+      <w:proofErr w:type="spellStart"/>
+      <w:r>
+        <w:t>G_Avgs</w:t>
+      </w:r>
+      <w:proofErr w:type="spellEnd"/>
+    </w:p>
+    <w:p>
+      <w:pPr>
+        <w:pStyle w:val="ListParagraph"/>
+        <w:numPr>
+          <w:ilvl w:val="2"/>
+          <w:numId w:val="1"/>
+        </w:numPr>
+      </w:pPr>
+      <w:proofErr w:type="spellStart"/>
+      <w:r>
+        <w:t>Shell_Spectra</w:t>
+      </w:r>
+      <w:proofErr w:type="spellEnd"/>
+    </w:p>
+    <w:p>
+      <w:pPr>
+        <w:pStyle w:val="ListParagraph"/>
+        <w:numPr>
+          <w:ilvl w:val="1"/>
+          <w:numId w:val="1"/>
+        </w:numPr>
+      </w:pPr>
+      <w:r>
+        <w:t>time-latitude traces (if magnetic or unsteady):</w:t>
+      </w:r>
+    </w:p>
+    <w:p>
+      <w:pPr>
+        <w:pStyle w:val="ListParagraph"/>
+        <w:numPr>
+          <w:ilvl w:val="2"/>
+          <w:numId w:val="1"/>
+        </w:numPr>
+      </w:pPr>
+      <w:r>
+        <w:t>&lt;v&gt;</w:t>
+      </w:r>
+    </w:p>
+    <w:p>
+      <w:pPr>
+        <w:pStyle w:val="ListParagraph"/>
+        <w:numPr>
+          <w:ilvl w:val="2"/>
+          <w:numId w:val="1"/>
+        </w:numPr>
+      </w:pPr>
+      <w:r>
+        <w:t>&lt;B&gt;</w:t>
+      </w:r>
+    </w:p>
+    <w:p>
+      <w:pPr>
+        <w:pStyle w:val="ListParagraph"/>
+        <w:numPr>
+          <w:ilvl w:val="1"/>
+          <w:numId w:val="1"/>
+        </w:numPr>
+      </w:pPr>
+      <w:r>
+        <w:t>time-radius traces (if magnetic or unsteady)</w:t>
+      </w:r>
+    </w:p>
+    <w:p>
+      <w:pPr>
+        <w:pStyle w:val="ListParagraph"/>
+        <w:numPr>
+          <w:ilvl w:val="2"/>
+          <w:numId w:val="1"/>
+        </w:numPr>
+      </w:pPr>
+      <w:r>
+        <w:t>&lt;v&gt;</w:t>
+      </w:r>
+    </w:p>
+    <w:p>
+      <w:pPr>
+        <w:pStyle w:val="ListParagraph"/>
+        <w:numPr>
+          <w:ilvl w:val="2"/>
+          <w:numId w:val="1"/>
+        </w:numPr>
+      </w:pPr>
+      <w:r>
+        <w:t>&lt;B&gt;</w:t>
+      </w:r>
+    </w:p>
+    <w:p>
+      <w:pPr>
+        <w:pStyle w:val="ListParagraph"/>
+        <w:numPr>
+          <w:ilvl w:val="1"/>
+          <w:numId w:val="1"/>
+        </w:numPr>
+      </w:pPr>
+      <w:r>
+        <w:t xml:space="preserve">m = 0, 1, 2 versions of c. and d. </w:t>
+      </w:r>
+      <w:r>
+        <w:t>if it makes sense</w:t>
+      </w:r>
     </w:p>
     <w:p>
       <w:pPr>
@@ -130,19 +335,7 @@
         </w:numPr>
       </w:pPr>
       <w:r>
-        <w:t>[all data folders]/last output file</w:t>
-      </w:r>
-    </w:p>
-    <w:p>
-      <w:pPr>
-        <w:pStyle w:val="ListParagraph"/>
-        <w:numPr>
-          <w:ilvl w:val="0"/>
-          <w:numId w:val="1"/>
-        </w:numPr>
-      </w:pPr>
-      <w:r>
-        <w:t>Non-dimensional numbers input/output (in text file):</w:t>
+        <w:t>plots/:</w:t>
       </w:r>
     </w:p>
     <w:p>
@@ -154,7 +347,7 @@
         </w:numPr>
       </w:pPr>
       <w:r>
-        <w:t>Put headers, where each column specifies radial level averaged over (do 1 for non-tachocline models, 3 for stable layer, overshoot layer, convection zone for tachocline models)</w:t>
+        <w:t>energy trace (multiple domains for tachocline models)</w:t>
       </w:r>
     </w:p>
     <w:p>
@@ -166,7 +359,43 @@
         </w:numPr>
       </w:pPr>
       <w:r>
-        <w:t>Make text versions of my “print” routines and routines to read them into Python</w:t>
+        <w:t>steady-state meridional-plane figures:</w:t>
+      </w:r>
+    </w:p>
+    <w:p>
+      <w:pPr>
+        <w:pStyle w:val="ListParagraph"/>
+        <w:numPr>
+          <w:ilvl w:val="2"/>
+          <w:numId w:val="1"/>
+        </w:numPr>
+      </w:pPr>
+      <w:r>
+        <w:t>differential rotation</w:t>
+      </w:r>
+    </w:p>
+    <w:p>
+      <w:pPr>
+        <w:pStyle w:val="ListParagraph"/>
+        <w:numPr>
+          <w:ilvl w:val="2"/>
+          <w:numId w:val="1"/>
+        </w:numPr>
+      </w:pPr>
+      <w:r>
+        <w:t>meridional circulation</w:t>
+      </w:r>
+    </w:p>
+    <w:p>
+      <w:pPr>
+        <w:pStyle w:val="ListParagraph"/>
+        <w:numPr>
+          <w:ilvl w:val="2"/>
+          <w:numId w:val="1"/>
+        </w:numPr>
+      </w:pPr>
+      <w:r>
+        <w:t>&lt;S&gt; and &lt;P&gt;</w:t>
       </w:r>
     </w:p>
     <w:p>
@@ -177,671 +406,48 @@
           <w:numId w:val="1"/>
         </w:numPr>
       </w:pPr>
+      <w:r>
+        <w:t xml:space="preserve">Mollweide </w:t>
+      </w:r>
+      <w:r>
+        <w:t>slices (taken from last iteration)</w:t>
+      </w:r>
+      <w:r>
+        <w:t xml:space="preserve">: </w:t>
+      </w:r>
+    </w:p>
+    <w:p>
+      <w:pPr>
+        <w:pStyle w:val="ListParagraph"/>
+        <w:numPr>
+          <w:ilvl w:val="2"/>
+          <w:numId w:val="1"/>
+        </w:numPr>
+      </w:pPr>
       <w:proofErr w:type="spellStart"/>
       <w:r>
-        <w:t>ra_constants</w:t>
+        <w:t>v_r</w:t>
       </w:r>
       <w:proofErr w:type="spellEnd"/>
       <w:r>
-        <w:t xml:space="preserve"> in text file</w:t>
-      </w:r>
-    </w:p>
-    <w:p>
-      <w:pPr>
-        <w:pStyle w:val="ListParagraph"/>
-        <w:numPr>
-          <w:ilvl w:val="0"/>
-          <w:numId w:val="1"/>
-        </w:numPr>
-      </w:pPr>
-      <w:r>
-        <w:t>data/:</w:t>
-      </w:r>
-    </w:p>
-    <w:p>
-      <w:pPr>
-        <w:pStyle w:val="ListParagraph"/>
-        <w:numPr>
-          <w:ilvl w:val="1"/>
-          <w:numId w:val="1"/>
-        </w:numPr>
-      </w:pPr>
+        <w:t xml:space="preserve">’, </w:t>
+      </w:r>
       <w:proofErr w:type="spellStart"/>
       <w:r>
-        <w:t>G_Avgs</w:t>
+        <w:t>om_z</w:t>
       </w:r>
       <w:proofErr w:type="spellEnd"/>
       <w:r>
-        <w:t xml:space="preserve"> trace (multiple domains for tachocline models)</w:t>
-      </w:r>
-    </w:p>
-    <w:p>
-      <w:pPr>
-        <w:pStyle w:val="ListParagraph"/>
-        <w:numPr>
-          <w:ilvl w:val="1"/>
-          <w:numId w:val="1"/>
-        </w:numPr>
-      </w:pPr>
-      <w:r>
-        <w:t>time-averaged averaged over equilibration:</w:t>
-      </w:r>
-    </w:p>
-    <w:p>
-      <w:pPr>
-        <w:pStyle w:val="ListParagraph"/>
-        <w:numPr>
-          <w:ilvl w:val="2"/>
-          <w:numId w:val="1"/>
-        </w:numPr>
-      </w:pPr>
+        <w:t xml:space="preserve">’, </w:t>
+      </w:r>
       <w:proofErr w:type="spellStart"/>
       <w:r>
-        <w:t>AZ_Avgs</w:t>
+        <w:t>B_phi</w:t>
       </w:r>
       <w:proofErr w:type="spellEnd"/>
-    </w:p>
-    <w:p>
-      <w:pPr>
-        <w:pStyle w:val="ListParagraph"/>
-        <w:numPr>
-          <w:ilvl w:val="2"/>
-          <w:numId w:val="1"/>
-        </w:numPr>
-      </w:pPr>
-      <w:proofErr w:type="spellStart"/>
-      <w:r>
-        <w:t>Shell_Avgs</w:t>
-      </w:r>
-      <w:proofErr w:type="spellEnd"/>
-    </w:p>
-    <w:p>
-      <w:pPr>
-        <w:pStyle w:val="ListParagraph"/>
-        <w:numPr>
-          <w:ilvl w:val="2"/>
-          <w:numId w:val="1"/>
-        </w:numPr>
-      </w:pPr>
-      <w:proofErr w:type="spellStart"/>
-      <w:r>
-        <w:t>G_Avgs</w:t>
-      </w:r>
-      <w:proofErr w:type="spellEnd"/>
-    </w:p>
-    <w:p>
-      <w:pPr>
-        <w:pStyle w:val="ListParagraph"/>
-        <w:numPr>
-          <w:ilvl w:val="2"/>
-          <w:numId w:val="1"/>
-        </w:numPr>
-      </w:pPr>
-      <w:proofErr w:type="spellStart"/>
-      <w:r>
-        <w:t>Shell_Spectra</w:t>
-      </w:r>
-      <w:proofErr w:type="spellEnd"/>
-    </w:p>
-    <w:p>
-      <w:pPr>
-        <w:pStyle w:val="ListParagraph"/>
-        <w:numPr>
-          <w:ilvl w:val="1"/>
-          <w:numId w:val="1"/>
-        </w:numPr>
-      </w:pPr>
-      <w:r>
-        <w:t>time-latitude traces (if magnetic or unsteady):</w:t>
-      </w:r>
-    </w:p>
-    <w:p>
-      <w:pPr>
-        <w:pStyle w:val="ListParagraph"/>
-        <w:numPr>
-          <w:ilvl w:val="2"/>
-          <w:numId w:val="1"/>
-        </w:numPr>
-      </w:pPr>
-      <w:r>
-        <w:t>&lt;v&gt;</w:t>
-      </w:r>
-    </w:p>
-    <w:p>
-      <w:pPr>
-        <w:pStyle w:val="ListParagraph"/>
-        <w:numPr>
-          <w:ilvl w:val="2"/>
-          <w:numId w:val="1"/>
-        </w:numPr>
-      </w:pPr>
-      <w:r>
-        <w:t>&lt;B&gt;</w:t>
-      </w:r>
-    </w:p>
-    <w:p>
-      <w:pPr>
-        <w:pStyle w:val="ListParagraph"/>
-        <w:numPr>
-          <w:ilvl w:val="1"/>
-          <w:numId w:val="1"/>
-        </w:numPr>
-      </w:pPr>
-      <w:r>
-        <w:t>time-radius traces (if magnetic or unsteady)</w:t>
-      </w:r>
-    </w:p>
-    <w:p>
-      <w:pPr>
-        <w:pStyle w:val="ListParagraph"/>
-        <w:numPr>
-          <w:ilvl w:val="2"/>
-          <w:numId w:val="1"/>
-        </w:numPr>
-      </w:pPr>
-      <w:r>
-        <w:t>&lt;v&gt;</w:t>
-      </w:r>
-    </w:p>
-    <w:p>
-      <w:pPr>
-        <w:pStyle w:val="ListParagraph"/>
-        <w:numPr>
-          <w:ilvl w:val="2"/>
-          <w:numId w:val="1"/>
-        </w:numPr>
-      </w:pPr>
-      <w:r>
-        <w:t>&lt;B&gt;</w:t>
-      </w:r>
-    </w:p>
-    <w:p>
-      <w:pPr>
-        <w:pStyle w:val="ListParagraph"/>
-        <w:numPr>
-          <w:ilvl w:val="1"/>
-          <w:numId w:val="1"/>
-        </w:numPr>
-      </w:pPr>
-      <w:r>
-        <w:t xml:space="preserve">m = 0, 1, 2 versions of c. and d. </w:t>
-      </w:r>
-      <w:r>
-        <w:t>if it makes sense</w:t>
-      </w:r>
-    </w:p>
-    <w:p>
-      <w:pPr>
-        <w:pStyle w:val="ListParagraph"/>
-        <w:numPr>
-          <w:ilvl w:val="0"/>
-          <w:numId w:val="1"/>
-        </w:numPr>
-      </w:pPr>
-      <w:r>
-        <w:t>plots/:</w:t>
-      </w:r>
-    </w:p>
-    <w:p>
-      <w:pPr>
-        <w:pStyle w:val="ListParagraph"/>
-        <w:numPr>
-          <w:ilvl w:val="1"/>
-          <w:numId w:val="1"/>
-        </w:numPr>
-      </w:pPr>
-      <w:proofErr w:type="spellStart"/>
-      <w:r>
-        <w:t>ra_functions</w:t>
-      </w:r>
-      <w:proofErr w:type="spellEnd"/>
-      <w:r>
-        <w:t xml:space="preserve"> plot</w:t>
-      </w:r>
-    </w:p>
-    <w:p>
-      <w:pPr>
-        <w:pStyle w:val="ListParagraph"/>
-        <w:numPr>
-          <w:ilvl w:val="1"/>
-          <w:numId w:val="1"/>
-        </w:numPr>
-      </w:pPr>
-      <w:r>
-        <w:t>energy trace (multiple domains for tachocline models)</w:t>
-      </w:r>
-    </w:p>
-    <w:p>
-      <w:pPr>
-        <w:pStyle w:val="ListParagraph"/>
-        <w:numPr>
-          <w:ilvl w:val="1"/>
-          <w:numId w:val="1"/>
-        </w:numPr>
-      </w:pPr>
-      <w:r>
-        <w:t>angular momentum trace (multiple domains for tachocline models)</w:t>
-      </w:r>
-    </w:p>
-    <w:p>
-      <w:pPr>
-        <w:pStyle w:val="ListParagraph"/>
-        <w:numPr>
-          <w:ilvl w:val="1"/>
-          <w:numId w:val="1"/>
-        </w:numPr>
-      </w:pPr>
-      <w:r>
-        <w:t>steady-state meridional-plane figures:</w:t>
-      </w:r>
-    </w:p>
-    <w:p>
-      <w:pPr>
-        <w:pStyle w:val="ListParagraph"/>
-        <w:numPr>
-          <w:ilvl w:val="2"/>
-          <w:numId w:val="1"/>
-        </w:numPr>
-      </w:pPr>
-      <w:r>
-        <w:t>differential rotation</w:t>
-      </w:r>
-    </w:p>
-    <w:p>
-      <w:pPr>
-        <w:pStyle w:val="ListParagraph"/>
-        <w:numPr>
-          <w:ilvl w:val="2"/>
-          <w:numId w:val="1"/>
-        </w:numPr>
-      </w:pPr>
-      <w:r>
-        <w:t>meridional circulation</w:t>
-      </w:r>
-    </w:p>
-    <w:p>
-      <w:pPr>
-        <w:pStyle w:val="ListParagraph"/>
-        <w:numPr>
-          <w:ilvl w:val="2"/>
-          <w:numId w:val="1"/>
-        </w:numPr>
-      </w:pPr>
-      <w:r>
-        <w:t>&lt;S&gt; and &lt;P&gt;</w:t>
-      </w:r>
-    </w:p>
-    <w:p>
-      <w:pPr>
-        <w:pStyle w:val="ListParagraph"/>
-        <w:numPr>
-          <w:ilvl w:val="2"/>
-          <w:numId w:val="1"/>
-        </w:numPr>
-      </w:pPr>
-      <w:r>
-        <w:t>torque balance</w:t>
-      </w:r>
-    </w:p>
-    <w:p>
-      <w:pPr>
-        <w:pStyle w:val="ListParagraph"/>
-        <w:numPr>
-          <w:ilvl w:val="1"/>
-          <w:numId w:val="1"/>
-        </w:numPr>
-      </w:pPr>
-      <w:r>
-        <w:t>steady-state line plots:</w:t>
-      </w:r>
-    </w:p>
-    <w:p>
-      <w:pPr>
-        <w:pStyle w:val="ListParagraph"/>
-        <w:numPr>
-          <w:ilvl w:val="2"/>
-          <w:numId w:val="1"/>
-        </w:numPr>
-      </w:pPr>
-      <w:r>
-        <w:lastRenderedPageBreak/>
-        <w:t>differential rotation (along radial lines)</w:t>
-      </w:r>
-    </w:p>
-    <w:p>
-      <w:pPr>
-        <w:pStyle w:val="ListParagraph"/>
-        <w:numPr>
-          <w:ilvl w:val="2"/>
-          <w:numId w:val="1"/>
-        </w:numPr>
-      </w:pPr>
-      <w:r>
-        <w:t>radial energy flux balance</w:t>
-      </w:r>
-    </w:p>
-    <w:p>
-      <w:pPr>
-        <w:pStyle w:val="ListParagraph"/>
-        <w:numPr>
-          <w:ilvl w:val="2"/>
-          <w:numId w:val="1"/>
-        </w:numPr>
-      </w:pPr>
-      <w:r>
-        <w:t>latitudinal energy flux balance</w:t>
-      </w:r>
-    </w:p>
-    <w:p>
-      <w:pPr>
-        <w:pStyle w:val="ListParagraph"/>
-        <w:numPr>
-          <w:ilvl w:val="2"/>
-          <w:numId w:val="1"/>
-        </w:numPr>
-      </w:pPr>
-      <w:r>
-        <w:t>v’(r)</w:t>
-      </w:r>
-      <w:r>
-        <w:t xml:space="preserve"> and </w:t>
-      </w:r>
-      <w:r>
-        <w:t>B’(r) (if magnetic</w:t>
-      </w:r>
-      <w:r>
-        <w:t>—put on same row)</w:t>
-      </w:r>
-    </w:p>
-    <w:p>
-      <w:pPr>
-        <w:pStyle w:val="ListParagraph"/>
-        <w:numPr>
-          <w:ilvl w:val="2"/>
-          <w:numId w:val="1"/>
-        </w:numPr>
-      </w:pPr>
-      <w:r>
-        <w:t xml:space="preserve">Left: </w:t>
-      </w:r>
-      <w:r>
-        <w:t>&lt;S&gt;_</w:t>
-      </w:r>
-      <w:proofErr w:type="spellStart"/>
-      <w:r>
-        <w:t>sph</w:t>
-      </w:r>
-      <w:proofErr w:type="spellEnd"/>
-      <w:r>
-        <w:t xml:space="preserve"> and rms fluctuation about &lt;S&gt;_</w:t>
-      </w:r>
-      <w:proofErr w:type="spellStart"/>
-      <w:r>
-        <w:t>sph</w:t>
-      </w:r>
-      <w:proofErr w:type="spellEnd"/>
-      <w:r>
-        <w:t>, right:</w:t>
-      </w:r>
-      <w:r>
-        <w:t>&lt;P&gt;_</w:t>
-      </w:r>
-      <w:proofErr w:type="spellStart"/>
-      <w:r>
-        <w:t>sph</w:t>
-      </w:r>
-      <w:proofErr w:type="spellEnd"/>
-      <w:r>
-        <w:t xml:space="preserve"> and rms fluctuation about &lt;P&gt;_</w:t>
-      </w:r>
-      <w:proofErr w:type="spellStart"/>
-      <w:r>
-        <w:t>sph</w:t>
-      </w:r>
-      <w:proofErr w:type="spellEnd"/>
-    </w:p>
-    <w:p>
-      <w:pPr>
-        <w:pStyle w:val="ListParagraph"/>
-        <w:numPr>
-          <w:ilvl w:val="1"/>
-          <w:numId w:val="1"/>
-        </w:numPr>
-      </w:pPr>
-      <w:r>
-        <w:t>slices (taken from last iteration)</w:t>
-      </w:r>
-      <w:r>
-        <w:t xml:space="preserve">: </w:t>
-      </w:r>
-    </w:p>
-    <w:p>
-      <w:pPr>
-        <w:pStyle w:val="ListParagraph"/>
-        <w:numPr>
-          <w:ilvl w:val="2"/>
-          <w:numId w:val="1"/>
-        </w:numPr>
-      </w:pPr>
-      <w:r>
-        <w:t xml:space="preserve">Mollweide grid of </w:t>
-      </w:r>
-      <w:proofErr w:type="spellStart"/>
-      <w:r>
-        <w:t>v_r</w:t>
-      </w:r>
-      <w:proofErr w:type="spellEnd"/>
-      <w:r>
-        <w:t>,</w:t>
-      </w:r>
-      <w:r>
-        <w:t xml:space="preserve"> </w:t>
-      </w:r>
-      <w:proofErr w:type="spellStart"/>
-      <w:r>
-        <w:t>om_r</w:t>
-      </w:r>
-      <w:proofErr w:type="spellEnd"/>
-      <w:r>
-        <w:t>’</w:t>
-      </w:r>
-      <w:r>
-        <w:t xml:space="preserve">, and </w:t>
-      </w:r>
-      <w:proofErr w:type="spellStart"/>
-      <w:r>
-        <w:t>om_z</w:t>
-      </w:r>
-      <w:proofErr w:type="spellEnd"/>
-      <w:r>
-        <w:t>’</w:t>
-      </w:r>
-      <w:r>
-        <w:t>(rows) for 3-5 radial levels (columns)</w:t>
-      </w:r>
-    </w:p>
-    <w:p>
-      <w:pPr>
-        <w:pStyle w:val="ListParagraph"/>
-        <w:numPr>
-          <w:ilvl w:val="2"/>
-          <w:numId w:val="1"/>
-        </w:numPr>
-      </w:pPr>
-      <w:r>
-        <w:t xml:space="preserve">Same for </w:t>
-      </w:r>
-      <w:proofErr w:type="spellStart"/>
-      <w:r>
-        <w:t>B_r</w:t>
-      </w:r>
-      <w:proofErr w:type="spellEnd"/>
-      <w:r>
-        <w:t xml:space="preserve">, </w:t>
-      </w:r>
-      <w:proofErr w:type="spellStart"/>
-      <w:r>
-        <w:t>B_phi</w:t>
-      </w:r>
-      <w:proofErr w:type="spellEnd"/>
-      <w:r>
-        <w:t>,</w:t>
-      </w:r>
-      <w:r>
-        <w:t xml:space="preserve"> and </w:t>
-      </w:r>
-      <w:proofErr w:type="spellStart"/>
-      <w:r>
-        <w:t>J_r</w:t>
-      </w:r>
-      <w:proofErr w:type="spellEnd"/>
-    </w:p>
-    <w:p>
-      <w:pPr>
-        <w:pStyle w:val="ListParagraph"/>
-        <w:numPr>
-          <w:ilvl w:val="2"/>
-          <w:numId w:val="1"/>
-        </w:numPr>
-      </w:pPr>
-      <w:r>
-        <w:t xml:space="preserve">Equatorial cuts of </w:t>
-      </w:r>
-      <w:proofErr w:type="spellStart"/>
-      <w:r>
-        <w:t>v_r</w:t>
-      </w:r>
-      <w:proofErr w:type="spellEnd"/>
-      <w:r>
-        <w:t xml:space="preserve">, </w:t>
-      </w:r>
-      <w:proofErr w:type="spellStart"/>
-      <w:r>
-        <w:t>om_r</w:t>
-      </w:r>
-      <w:proofErr w:type="spellEnd"/>
-      <w:r>
-        <w:t>’</w:t>
-      </w:r>
-      <w:r>
-        <w:t xml:space="preserve">, and </w:t>
-      </w:r>
-      <w:proofErr w:type="spellStart"/>
-      <w:r>
-        <w:t>om_z</w:t>
-      </w:r>
-      <w:proofErr w:type="spellEnd"/>
-      <w:r>
-        <w:t>’</w:t>
-      </w:r>
-      <w:r>
-        <w:t xml:space="preserve"> (columns)</w:t>
-      </w:r>
-    </w:p>
-    <w:p>
-      <w:pPr>
-        <w:pStyle w:val="ListParagraph"/>
-        <w:numPr>
-          <w:ilvl w:val="2"/>
-          <w:numId w:val="1"/>
-        </w:numPr>
-      </w:pPr>
-      <w:r>
-        <w:t>same for</w:t>
-      </w:r>
-      <w:r>
-        <w:t xml:space="preserve"> </w:t>
-      </w:r>
-      <w:proofErr w:type="spellStart"/>
-      <w:r>
-        <w:t>B_r</w:t>
-      </w:r>
-      <w:proofErr w:type="spellEnd"/>
-      <w:r>
-        <w:t xml:space="preserve">, </w:t>
-      </w:r>
-      <w:proofErr w:type="spellStart"/>
-      <w:r>
-        <w:t>B_phi</w:t>
-      </w:r>
-      <w:proofErr w:type="spellEnd"/>
-      <w:r>
-        <w:t xml:space="preserve">, and </w:t>
-      </w:r>
-      <w:proofErr w:type="spellStart"/>
-      <w:r>
-        <w:t>J_r</w:t>
-      </w:r>
-      <w:proofErr w:type="spellEnd"/>
-    </w:p>
-    <w:p>
-      <w:pPr>
-        <w:pStyle w:val="ListParagraph"/>
-        <w:numPr>
-          <w:ilvl w:val="2"/>
-          <w:numId w:val="1"/>
-        </w:numPr>
-      </w:pPr>
-      <w:r>
-        <w:t xml:space="preserve">Meridional grid of </w:t>
-      </w:r>
-      <w:proofErr w:type="spellStart"/>
-      <w:r>
-        <w:t>v_r</w:t>
-      </w:r>
-      <w:proofErr w:type="spellEnd"/>
-      <w:r>
-        <w:t xml:space="preserve">, </w:t>
-      </w:r>
-      <w:proofErr w:type="spellStart"/>
-      <w:r>
-        <w:t>om_r</w:t>
-      </w:r>
-      <w:proofErr w:type="spellEnd"/>
-      <w:r>
-        <w:t xml:space="preserve">’, and </w:t>
-      </w:r>
-      <w:proofErr w:type="spellStart"/>
-      <w:r>
-        <w:t>om_z</w:t>
-      </w:r>
-      <w:proofErr w:type="spellEnd"/>
-      <w:r>
-        <w:t>’(rows) for 4 longitudes (columns)</w:t>
-      </w:r>
-    </w:p>
-    <w:p>
-      <w:pPr>
-        <w:pStyle w:val="ListParagraph"/>
-        <w:numPr>
-          <w:ilvl w:val="2"/>
-          <w:numId w:val="1"/>
-        </w:numPr>
-      </w:pPr>
-      <w:r>
-        <w:t xml:space="preserve">Same for </w:t>
-      </w:r>
-      <w:proofErr w:type="spellStart"/>
-      <w:r>
-        <w:t>B_r</w:t>
-      </w:r>
-      <w:proofErr w:type="spellEnd"/>
-      <w:r>
-        <w:t xml:space="preserve">, </w:t>
-      </w:r>
-      <w:proofErr w:type="spellStart"/>
-      <w:r>
-        <w:t>B_phi</w:t>
-      </w:r>
-      <w:proofErr w:type="spellEnd"/>
-      <w:r>
-        <w:t xml:space="preserve">, and </w:t>
-      </w:r>
-      <w:proofErr w:type="spellStart"/>
-      <w:r>
-        <w:t>J_r</w:t>
-      </w:r>
-      <w:proofErr w:type="spellEnd"/>
+      <w:r>
+        <w:t xml:space="preserve"> (if magnetic) for each depth</w:t>
+      </w:r>
     </w:p>
     <w:sectPr>
       <w:pgSz w:w="12240" w:h="15840"/>

</xml_diff>

<commit_message>
made minimal checkpoint structure more minimal
</commit_message>
<xml_diff>
--- a/Rayleigh_Checkpoint_Structure_Minimal.docx
+++ b/Rayleigh_Checkpoint_Structure_Minimal.docx
@@ -238,93 +238,6 @@
         <w:t>Shell_Spectra</w:t>
       </w:r>
       <w:proofErr w:type="spellEnd"/>
-    </w:p>
-    <w:p>
-      <w:pPr>
-        <w:pStyle w:val="ListParagraph"/>
-        <w:numPr>
-          <w:ilvl w:val="1"/>
-          <w:numId w:val="1"/>
-        </w:numPr>
-      </w:pPr>
-      <w:r>
-        <w:t>time-latitude traces (if magnetic or unsteady):</w:t>
-      </w:r>
-    </w:p>
-    <w:p>
-      <w:pPr>
-        <w:pStyle w:val="ListParagraph"/>
-        <w:numPr>
-          <w:ilvl w:val="2"/>
-          <w:numId w:val="1"/>
-        </w:numPr>
-      </w:pPr>
-      <w:r>
-        <w:t>&lt;v&gt;</w:t>
-      </w:r>
-    </w:p>
-    <w:p>
-      <w:pPr>
-        <w:pStyle w:val="ListParagraph"/>
-        <w:numPr>
-          <w:ilvl w:val="2"/>
-          <w:numId w:val="1"/>
-        </w:numPr>
-      </w:pPr>
-      <w:r>
-        <w:t>&lt;B&gt;</w:t>
-      </w:r>
-    </w:p>
-    <w:p>
-      <w:pPr>
-        <w:pStyle w:val="ListParagraph"/>
-        <w:numPr>
-          <w:ilvl w:val="1"/>
-          <w:numId w:val="1"/>
-        </w:numPr>
-      </w:pPr>
-      <w:r>
-        <w:t>time-radius traces (if magnetic or unsteady)</w:t>
-      </w:r>
-    </w:p>
-    <w:p>
-      <w:pPr>
-        <w:pStyle w:val="ListParagraph"/>
-        <w:numPr>
-          <w:ilvl w:val="2"/>
-          <w:numId w:val="1"/>
-        </w:numPr>
-      </w:pPr>
-      <w:r>
-        <w:t>&lt;v&gt;</w:t>
-      </w:r>
-    </w:p>
-    <w:p>
-      <w:pPr>
-        <w:pStyle w:val="ListParagraph"/>
-        <w:numPr>
-          <w:ilvl w:val="2"/>
-          <w:numId w:val="1"/>
-        </w:numPr>
-      </w:pPr>
-      <w:r>
-        <w:t>&lt;B&gt;</w:t>
-      </w:r>
-    </w:p>
-    <w:p>
-      <w:pPr>
-        <w:pStyle w:val="ListParagraph"/>
-        <w:numPr>
-          <w:ilvl w:val="1"/>
-          <w:numId w:val="1"/>
-        </w:numPr>
-      </w:pPr>
-      <w:r>
-        <w:t xml:space="preserve">m = 0, 1, 2 versions of c. and d. </w:t>
-      </w:r>
-      <w:r>
-        <w:t>if it makes sense</w:t>
-      </w:r>
     </w:p>
     <w:p>
       <w:pPr>

</xml_diff>